<commit_message>
started writting bitcoin regulation topic
</commit_message>
<xml_diff>
--- a/Petrov_report_bitcoin.docx
+++ b/Petrov_report_bitcoin.docx
@@ -2473,14 +2473,14 @@
           <w:lang w:val="ru-RU"/>
         </w:rPr>
         <w:lastRenderedPageBreak/>
-        <w:t xml:space="preserve">Легализация </w:t>
+        <w:t>Регулирование</w:t>
       </w:r>
       <w:r>
         <w:rPr>
           <w:b/>
           <w:lang w:val="ru-RU"/>
         </w:rPr>
-        <w:t xml:space="preserve">и регуляция </w:t>
+        <w:t xml:space="preserve"> </w:t>
       </w:r>
       <w:r>
         <w:rPr>
@@ -2491,104 +2491,681 @@
       </w:r>
     </w:p>
     <w:p>
-      <w:r>
-        <w:t>To</w:t>
-      </w:r>
-      <w:r>
-        <w:rPr>
-          <w:lang w:val="ru-RU"/>
-        </w:rPr>
-        <w:t xml:space="preserve"> </w:t>
-      </w:r>
-      <w:r>
-        <w:t>be</w:t>
-      </w:r>
-      <w:r>
-        <w:rPr>
-          <w:lang w:val="ru-RU"/>
-        </w:rPr>
-        <w:t xml:space="preserve"> </w:t>
-      </w:r>
-      <w:r>
-        <w:t>done</w:t>
-      </w:r>
-    </w:p>
-    <w:p/>
-    <w:p>
-      <w:hyperlink r:id="rId19" w:history="1">
-        <w:r>
-          <w:rPr>
-            <w:rStyle w:val="a3"/>
-          </w:rPr>
-          <w:t>https://www.bbh.com/resource/blob/25144/e30fada9d39b1c83aac1dd6a783a2fa5/regulating-cryptocurrencies-pdf-data.pdf</w:t>
-        </w:r>
-      </w:hyperlink>
-    </w:p>
-    <w:p>
-      <w:hyperlink r:id="rId20" w:history="1">
-        <w:r>
-          <w:rPr>
-            <w:rStyle w:val="a3"/>
-          </w:rPr>
-          <w:t>https://fas.org/sgp/crs/misc/R43339.pdf</w:t>
-        </w:r>
-      </w:hyperlink>
-    </w:p>
-    <w:p>
-      <w:hyperlink r:id="rId21" w:history="1">
-        <w:r>
-          <w:rPr>
-            <w:rStyle w:val="a3"/>
-          </w:rPr>
-          <w:t>https://en.wikipedia.org/wiki/BitLicense</w:t>
-        </w:r>
-      </w:hyperlink>
-    </w:p>
-    <w:p>
-      <w:r>
-        <w:t>The regulations concerning Bitcoin and other virtual currencies are taking shape, but are still in a state of flux. Most of the relevant agencies have issued guidance based on existing laws and regulations. It is possible that new legislation and/or rules will be implemented to deal with some of the nuances of convertible virtual currency that were not previously envisioned. As the world grapples to understand the basics of Bitcoin and other virtual currencies, many companies are rapidly developing Bitcoin 2.0 technologies, such as smart contracts and smart property. The commercialization of these technologies will usher in a whole new wave of legal issues</w:t>
-      </w:r>
-    </w:p>
-    <w:p>
-      <w:hyperlink r:id="rId22" w:history="1">
-        <w:r>
-          <w:rPr>
-            <w:rStyle w:val="a3"/>
-          </w:rPr>
-          <w:t>https://kb.osu.edu/dspace/bitstream/handle/1811/78477/OSBLJ_V9N2_429.pdf</w:t>
-        </w:r>
-      </w:hyperlink>
-    </w:p>
-    <w:p>
-      <w:hyperlink r:id="rId23" w:history="1">
-        <w:r>
-          <w:rPr>
-            <w:rStyle w:val="a3"/>
-          </w:rPr>
-          <w:t>http://forklog.consulting/bitcoin_regulation_en.pdf</w:t>
-        </w:r>
-      </w:hyperlink>
-    </w:p>
-    <w:p>
-      <w:hyperlink r:id="rId24" w:history="1">
-        <w:r>
-          <w:rPr>
-            <w:rStyle w:val="a3"/>
-          </w:rPr>
-          <w:t>https://www.coursera.org/learn/cryptocurrency/lecture/bDOoj/new-yorks-bitlicense-proposal</w:t>
-        </w:r>
-      </w:hyperlink>
-    </w:p>
-    <w:p>
+      <w:pPr>
+        <w:rPr>
+          <w:lang w:val="ru-RU"/>
+        </w:rPr>
+      </w:pPr>
+      <w:r>
+        <w:rPr>
+          <w:lang w:val="ru-RU"/>
+        </w:rPr>
+        <w:t xml:space="preserve">Если биткойн является децентрализованной валютой, которая сама подтверждает и проводит транзакции, то почему её надо регулировать? </w:t>
+      </w:r>
+      <w:r>
+        <w:rPr>
+          <w:lang w:val="ru-RU"/>
+        </w:rPr>
+        <w:t>Вот основные причины, почему регуляторы ищут возможность создать правовое поле вокруг биткойна:</w:t>
+      </w:r>
+    </w:p>
+    <w:p>
+      <w:pPr>
+        <w:pStyle w:val="a4"/>
+        <w:numPr>
+          <w:ilvl w:val="0"/>
+          <w:numId w:val="7"/>
+        </w:numPr>
+        <w:rPr>
+          <w:lang w:val="ru-RU"/>
+        </w:rPr>
+      </w:pPr>
+      <w:r>
+        <w:rPr>
+          <w:lang w:val="ru-RU"/>
+        </w:rPr>
+        <w:t xml:space="preserve">Противодействие криминальной активности. Система не проверяет, кто кому за что переводит деньги. Это привлекает тех, кто хочет совершать неправомерные транзакции. Также биткойн псевдоанонимен, что является привлекательным для тех, кто хочет скрыть источник перевода. </w:t>
+      </w:r>
+    </w:p>
+    <w:p>
+      <w:pPr>
+        <w:pStyle w:val="a4"/>
+        <w:numPr>
+          <w:ilvl w:val="0"/>
+          <w:numId w:val="7"/>
+        </w:numPr>
+        <w:rPr>
+          <w:lang w:val="ru-RU"/>
+        </w:rPr>
+      </w:pPr>
+      <w:r>
+        <w:rPr>
+          <w:lang w:val="ru-RU"/>
+        </w:rPr>
+        <w:t xml:space="preserve">Ошибки в транзакциях и двойные переводы. </w:t>
+      </w:r>
+      <w:r>
+        <w:rPr>
+          <w:lang w:val="ru-RU"/>
+        </w:rPr>
+        <w:t>Хотя сам блокчейн надёжен с точки зрения программного кода, ошибки могут возникать у трет</w:t>
+      </w:r>
       <w:bookmarkStart w:id="1" w:name="_GoBack"/>
       <w:bookmarkEnd w:id="1"/>
+      <w:r>
+        <w:rPr>
+          <w:lang w:val="ru-RU"/>
+        </w:rPr>
+        <w:t xml:space="preserve">ьих лиц, через которые пользователи работают с криптовалютой. Например, известный случай с биржей </w:t>
+      </w:r>
+      <w:r>
+        <w:t>Mt</w:t>
+      </w:r>
+      <w:r>
+        <w:rPr>
+          <w:lang w:val="ru-RU"/>
+        </w:rPr>
+        <w:t>.</w:t>
+      </w:r>
+      <w:r>
+        <w:t>Gox</w:t>
+      </w:r>
+      <w:r>
+        <w:rPr>
+          <w:lang w:val="ru-RU"/>
+        </w:rPr>
+        <w:t xml:space="preserve">, когда из-за ошибки в коде, пользователь мог совершить двойную транзакцию на одни и те же деньги. Под действием </w:t>
+      </w:r>
+      <w:r>
+        <w:t>DOS</w:t>
+      </w:r>
+      <w:r>
+        <w:rPr>
+          <w:lang w:val="ru-RU"/>
+        </w:rPr>
+        <w:t>-</w:t>
+      </w:r>
+      <w:r>
+        <w:rPr>
+          <w:lang w:val="ru-RU"/>
+        </w:rPr>
+        <w:t xml:space="preserve">атаки или из-за большого количества платежей система </w:t>
+      </w:r>
+      <w:r>
+        <w:t>Mt</w:t>
+      </w:r>
+      <w:r>
+        <w:rPr>
+          <w:lang w:val="ru-RU"/>
+        </w:rPr>
+        <w:t>.</w:t>
+      </w:r>
+      <w:r>
+        <w:t>Gox</w:t>
+      </w:r>
+      <w:r>
+        <w:rPr>
+          <w:lang w:val="ru-RU"/>
+        </w:rPr>
+        <w:t xml:space="preserve"> </w:t>
+      </w:r>
+      <w:r>
+        <w:rPr>
+          <w:lang w:val="ru-RU"/>
+        </w:rPr>
+        <w:t>не могла определить порядок транзакций и могла перевести одни и те же деньги дважды на два разных аккаунта.</w:t>
+      </w:r>
+    </w:p>
+    <w:p>
+      <w:pPr>
+        <w:pStyle w:val="a4"/>
+        <w:numPr>
+          <w:ilvl w:val="0"/>
+          <w:numId w:val="7"/>
+        </w:numPr>
+        <w:rPr>
+          <w:lang w:val="ru-RU"/>
+        </w:rPr>
+      </w:pPr>
+      <w:r>
+        <w:rPr>
+          <w:lang w:val="ru-RU"/>
+        </w:rPr>
+        <w:t>Взлом крипто-кошельков. Участники блокчейна уязвимы к действиям хакеров</w:t>
+      </w:r>
+      <w:r>
+        <w:rPr>
+          <w:lang w:val="ru-RU"/>
+        </w:rPr>
+        <w:t>. При этом взломать могут и компьютер пользователя, и сервер третьего лица, через которое пользователь торгует криптовалютой (кошельки или биржу).</w:t>
+      </w:r>
+    </w:p>
+    <w:p>
+      <w:pPr>
+        <w:rPr>
+          <w:lang w:val="ru-RU"/>
+        </w:rPr>
+      </w:pPr>
+      <w:hyperlink r:id="rId19" w:history="1">
+        <w:r>
+          <w:rPr>
+            <w:rStyle w:val="a3"/>
+            <w:lang w:val="ru-RU"/>
+          </w:rPr>
+          <w:t>https://openaccess.leidenuniv.nl/bitstream/handle/1887/42104/Bitcoin%2C%20The%20Pros%20and%20Cons%20of%20Regulation.pdf?sequence=1</w:t>
+        </w:r>
+      </w:hyperlink>
+    </w:p>
+    <w:p>
+      <w:pPr>
+        <w:rPr>
+          <w:lang w:val="ru-RU"/>
+        </w:rPr>
+      </w:pPr>
+    </w:p>
+    <w:p>
+      <w:pPr>
+        <w:rPr>
+          <w:lang w:val="ru-RU"/>
+        </w:rPr>
+      </w:pPr>
+    </w:p>
+    <w:p>
+      <w:pPr>
+        <w:rPr>
+          <w:lang w:val="ru-RU"/>
+        </w:rPr>
+      </w:pPr>
+      <w:hyperlink r:id="rId20" w:history="1">
+        <w:r>
+          <w:rPr>
+            <w:rStyle w:val="a3"/>
+          </w:rPr>
+          <w:t>https</w:t>
+        </w:r>
+        <w:r>
+          <w:rPr>
+            <w:rStyle w:val="a3"/>
+            <w:lang w:val="ru-RU"/>
+          </w:rPr>
+          <w:t>://</w:t>
+        </w:r>
+        <w:r>
+          <w:rPr>
+            <w:rStyle w:val="a3"/>
+          </w:rPr>
+          <w:t>www</w:t>
+        </w:r>
+        <w:r>
+          <w:rPr>
+            <w:rStyle w:val="a3"/>
+            <w:lang w:val="ru-RU"/>
+          </w:rPr>
+          <w:t>.</w:t>
+        </w:r>
+        <w:r>
+          <w:rPr>
+            <w:rStyle w:val="a3"/>
+          </w:rPr>
+          <w:t>bbh</w:t>
+        </w:r>
+        <w:r>
+          <w:rPr>
+            <w:rStyle w:val="a3"/>
+            <w:lang w:val="ru-RU"/>
+          </w:rPr>
+          <w:t>.</w:t>
+        </w:r>
+        <w:r>
+          <w:rPr>
+            <w:rStyle w:val="a3"/>
+          </w:rPr>
+          <w:t>com</w:t>
+        </w:r>
+        <w:r>
+          <w:rPr>
+            <w:rStyle w:val="a3"/>
+            <w:lang w:val="ru-RU"/>
+          </w:rPr>
+          <w:t>/</w:t>
+        </w:r>
+        <w:r>
+          <w:rPr>
+            <w:rStyle w:val="a3"/>
+          </w:rPr>
+          <w:t>resource</w:t>
+        </w:r>
+        <w:r>
+          <w:rPr>
+            <w:rStyle w:val="a3"/>
+            <w:lang w:val="ru-RU"/>
+          </w:rPr>
+          <w:t>/</w:t>
+        </w:r>
+        <w:r>
+          <w:rPr>
+            <w:rStyle w:val="a3"/>
+          </w:rPr>
+          <w:t>blob</w:t>
+        </w:r>
+        <w:r>
+          <w:rPr>
+            <w:rStyle w:val="a3"/>
+            <w:lang w:val="ru-RU"/>
+          </w:rPr>
+          <w:t>/25144/</w:t>
+        </w:r>
+        <w:r>
+          <w:rPr>
+            <w:rStyle w:val="a3"/>
+          </w:rPr>
+          <w:t>e</w:t>
+        </w:r>
+        <w:r>
+          <w:rPr>
+            <w:rStyle w:val="a3"/>
+            <w:lang w:val="ru-RU"/>
+          </w:rPr>
+          <w:t>30</w:t>
+        </w:r>
+        <w:r>
+          <w:rPr>
+            <w:rStyle w:val="a3"/>
+          </w:rPr>
+          <w:t>fada</w:t>
+        </w:r>
+        <w:r>
+          <w:rPr>
+            <w:rStyle w:val="a3"/>
+            <w:lang w:val="ru-RU"/>
+          </w:rPr>
+          <w:t>9</w:t>
+        </w:r>
+        <w:r>
+          <w:rPr>
+            <w:rStyle w:val="a3"/>
+          </w:rPr>
+          <w:t>d</w:t>
+        </w:r>
+        <w:r>
+          <w:rPr>
+            <w:rStyle w:val="a3"/>
+            <w:lang w:val="ru-RU"/>
+          </w:rPr>
+          <w:t>39</w:t>
+        </w:r>
+        <w:r>
+          <w:rPr>
+            <w:rStyle w:val="a3"/>
+          </w:rPr>
+          <w:t>b</w:t>
+        </w:r>
+        <w:r>
+          <w:rPr>
+            <w:rStyle w:val="a3"/>
+            <w:lang w:val="ru-RU"/>
+          </w:rPr>
+          <w:t>1</w:t>
+        </w:r>
+        <w:r>
+          <w:rPr>
+            <w:rStyle w:val="a3"/>
+          </w:rPr>
+          <w:t>c</w:t>
+        </w:r>
+        <w:r>
+          <w:rPr>
+            <w:rStyle w:val="a3"/>
+            <w:lang w:val="ru-RU"/>
+          </w:rPr>
+          <w:t>83</w:t>
+        </w:r>
+        <w:r>
+          <w:rPr>
+            <w:rStyle w:val="a3"/>
+          </w:rPr>
+          <w:t>aac</w:t>
+        </w:r>
+        <w:r>
+          <w:rPr>
+            <w:rStyle w:val="a3"/>
+            <w:lang w:val="ru-RU"/>
+          </w:rPr>
+          <w:t>1</w:t>
+        </w:r>
+        <w:r>
+          <w:rPr>
+            <w:rStyle w:val="a3"/>
+          </w:rPr>
+          <w:t>dd</w:t>
+        </w:r>
+        <w:r>
+          <w:rPr>
+            <w:rStyle w:val="a3"/>
+            <w:lang w:val="ru-RU"/>
+          </w:rPr>
+          <w:t>6</w:t>
+        </w:r>
+        <w:r>
+          <w:rPr>
+            <w:rStyle w:val="a3"/>
+          </w:rPr>
+          <w:t>a</w:t>
+        </w:r>
+        <w:r>
+          <w:rPr>
+            <w:rStyle w:val="a3"/>
+            <w:lang w:val="ru-RU"/>
+          </w:rPr>
+          <w:t>783</w:t>
+        </w:r>
+        <w:r>
+          <w:rPr>
+            <w:rStyle w:val="a3"/>
+          </w:rPr>
+          <w:t>a</w:t>
+        </w:r>
+        <w:r>
+          <w:rPr>
+            <w:rStyle w:val="a3"/>
+            <w:lang w:val="ru-RU"/>
+          </w:rPr>
+          <w:t>2</w:t>
+        </w:r>
+        <w:r>
+          <w:rPr>
+            <w:rStyle w:val="a3"/>
+          </w:rPr>
+          <w:t>fa</w:t>
+        </w:r>
+        <w:r>
+          <w:rPr>
+            <w:rStyle w:val="a3"/>
+            <w:lang w:val="ru-RU"/>
+          </w:rPr>
+          <w:t>5/</w:t>
+        </w:r>
+        <w:r>
+          <w:rPr>
+            <w:rStyle w:val="a3"/>
+          </w:rPr>
+          <w:t>regulating</w:t>
+        </w:r>
+        <w:r>
+          <w:rPr>
+            <w:rStyle w:val="a3"/>
+            <w:lang w:val="ru-RU"/>
+          </w:rPr>
+          <w:t>-</w:t>
+        </w:r>
+        <w:r>
+          <w:rPr>
+            <w:rStyle w:val="a3"/>
+          </w:rPr>
+          <w:t>cryptocurrencies</w:t>
+        </w:r>
+        <w:r>
+          <w:rPr>
+            <w:rStyle w:val="a3"/>
+            <w:lang w:val="ru-RU"/>
+          </w:rPr>
+          <w:t>-</w:t>
+        </w:r>
+        <w:r>
+          <w:rPr>
+            <w:rStyle w:val="a3"/>
+          </w:rPr>
+          <w:t>pdf</w:t>
+        </w:r>
+        <w:r>
+          <w:rPr>
+            <w:rStyle w:val="a3"/>
+            <w:lang w:val="ru-RU"/>
+          </w:rPr>
+          <w:t>-</w:t>
+        </w:r>
+        <w:r>
+          <w:rPr>
+            <w:rStyle w:val="a3"/>
+          </w:rPr>
+          <w:t>data</w:t>
+        </w:r>
+        <w:r>
+          <w:rPr>
+            <w:rStyle w:val="a3"/>
+            <w:lang w:val="ru-RU"/>
+          </w:rPr>
+          <w:t>.</w:t>
+        </w:r>
+        <w:r>
+          <w:rPr>
+            <w:rStyle w:val="a3"/>
+          </w:rPr>
+          <w:t>pdf</w:t>
+        </w:r>
+      </w:hyperlink>
+    </w:p>
+    <w:p>
+      <w:hyperlink r:id="rId21" w:history="1">
+        <w:r>
+          <w:rPr>
+            <w:rStyle w:val="a3"/>
+          </w:rPr>
+          <w:t>https://fas.org/sgp/crs/misc/R43339.pdf</w:t>
+        </w:r>
+      </w:hyperlink>
+    </w:p>
+    <w:p>
+      <w:hyperlink r:id="rId22" w:history="1">
+        <w:r>
+          <w:rPr>
+            <w:rStyle w:val="a3"/>
+          </w:rPr>
+          <w:t>https://en.wikipedia.org/wiki/BitLicense</w:t>
+        </w:r>
+      </w:hyperlink>
+    </w:p>
+    <w:p>
+      <w:r>
+        <w:t>The regulations concerning Bitcoin and other virtual currencies are taking shape, but are still in a state of flux. Most of the relevant agencies have issued guidance based on existing laws and regulations. It is possible that new legislation and/or rules will be implemented to deal with some of the nuances of convertible virtual currency that were not previously envisioned. As the world grapples to understand the basics of Bitcoin and other virtual currencies, many companies are rapidly developing Bitcoin 2.0 technologies, such as smart contracts and smart property. The commercialization of these technologies will usher in a whole new wave of legal issues</w:t>
+      </w:r>
+    </w:p>
+    <w:p>
+      <w:hyperlink r:id="rId23" w:history="1">
+        <w:r>
+          <w:rPr>
+            <w:rStyle w:val="a3"/>
+          </w:rPr>
+          <w:t>https://kb.osu.edu/dspace/bitstream/handle/1811/78477/OSBLJ_V9N2_429.pdf</w:t>
+        </w:r>
+      </w:hyperlink>
+    </w:p>
+    <w:p>
+      <w:hyperlink r:id="rId24" w:history="1">
+        <w:r>
+          <w:rPr>
+            <w:rStyle w:val="a3"/>
+          </w:rPr>
+          <w:t>http://forklog.consulting/bitcoin_regulation_en.pdf</w:t>
+        </w:r>
+      </w:hyperlink>
+    </w:p>
+    <w:p>
+      <w:hyperlink r:id="rId25" w:history="1">
+        <w:r>
+          <w:rPr>
+            <w:rStyle w:val="a3"/>
+          </w:rPr>
+          <w:t>https://www.coursera.org/learn/cryptocurrency/lecture/bDOoj/new-yorks-bitlicense-proposal</w:t>
+        </w:r>
+      </w:hyperlink>
+    </w:p>
+    <w:p>
+      <w:r>
+        <w:t>BitLicence</w:t>
+      </w:r>
+    </w:p>
+    <w:p>
+      <w:r>
+        <w:t>Liscensees must:</w:t>
+      </w:r>
+    </w:p>
+    <w:p>
+      <w:pPr>
+        <w:pStyle w:val="a4"/>
+        <w:numPr>
+          <w:ilvl w:val="0"/>
+          <w:numId w:val="6"/>
+        </w:numPr>
+      </w:pPr>
+      <w:r>
+        <w:t>Provide updated information to NYDFS</w:t>
+      </w:r>
+    </w:p>
+    <w:p>
+      <w:pPr>
+        <w:pStyle w:val="a4"/>
+        <w:numPr>
+          <w:ilvl w:val="1"/>
+          <w:numId w:val="6"/>
+        </w:numPr>
+      </w:pPr>
+      <w:r>
+        <w:lastRenderedPageBreak/>
+        <w:t>Including periodic financial statements</w:t>
+      </w:r>
+    </w:p>
+    <w:p>
+      <w:pPr>
+        <w:pStyle w:val="a4"/>
+        <w:numPr>
+          <w:ilvl w:val="0"/>
+          <w:numId w:val="6"/>
+        </w:numPr>
+      </w:pPr>
+      <w:r>
+        <w:rPr>
+          <w:sz w:val="20"/>
+        </w:rPr>
+        <w:t>Maintain financial reserve</w:t>
+      </w:r>
+    </w:p>
+    <w:p>
+      <w:pPr>
+        <w:pStyle w:val="a4"/>
+        <w:numPr>
+          <w:ilvl w:val="1"/>
+          <w:numId w:val="6"/>
+        </w:numPr>
+      </w:pPr>
+      <w:r>
+        <w:rPr>
+          <w:sz w:val="20"/>
+        </w:rPr>
+        <w:t>Amount set by NYDFS</w:t>
+      </w:r>
+    </w:p>
+    <w:p>
+      <w:pPr>
+        <w:pStyle w:val="a4"/>
+        <w:numPr>
+          <w:ilvl w:val="0"/>
+          <w:numId w:val="6"/>
+        </w:numPr>
+      </w:pPr>
+      <w:r>
+        <w:rPr>
+          <w:sz w:val="20"/>
+        </w:rPr>
+        <w:t>Follow rules on</w:t>
+      </w:r>
+    </w:p>
+    <w:p>
+      <w:pPr>
+        <w:pStyle w:val="a4"/>
+        <w:numPr>
+          <w:ilvl w:val="1"/>
+          <w:numId w:val="6"/>
+        </w:numPr>
+      </w:pPr>
+      <w:r>
+        <w:rPr>
+          <w:sz w:val="20"/>
+        </w:rPr>
+        <w:t>Custody of consumer assets</w:t>
+      </w:r>
+    </w:p>
+    <w:p>
+      <w:pPr>
+        <w:pStyle w:val="a4"/>
+        <w:numPr>
+          <w:ilvl w:val="1"/>
+          <w:numId w:val="6"/>
+        </w:numPr>
+      </w:pPr>
+      <w:r>
+        <w:rPr>
+          <w:sz w:val="20"/>
+        </w:rPr>
+        <w:t>Anti money laundering</w:t>
+      </w:r>
+    </w:p>
+    <w:p>
+      <w:pPr>
+        <w:pStyle w:val="a4"/>
+        <w:numPr>
+          <w:ilvl w:val="1"/>
+          <w:numId w:val="6"/>
+        </w:numPr>
+      </w:pPr>
+      <w:r>
+        <w:rPr>
+          <w:sz w:val="20"/>
+        </w:rPr>
+        <w:t>Cybersecurity and disaster recovery</w:t>
+      </w:r>
+    </w:p>
+    <w:p>
+      <w:pPr>
+        <w:pStyle w:val="a4"/>
+        <w:numPr>
+          <w:ilvl w:val="1"/>
+          <w:numId w:val="6"/>
+        </w:numPr>
+      </w:pPr>
+      <w:r>
+        <w:t>Recordkeeping</w:t>
+      </w:r>
+    </w:p>
+    <w:p>
+      <w:pPr>
+        <w:pStyle w:val="a4"/>
+        <w:numPr>
+          <w:ilvl w:val="0"/>
+          <w:numId w:val="6"/>
+        </w:numPr>
+      </w:pPr>
+      <w:r>
+        <w:t>Designate a compliance officer, have written policies</w:t>
+      </w:r>
+    </w:p>
+    <w:p>
+      <w:pPr>
+        <w:pStyle w:val="a4"/>
+        <w:numPr>
+          <w:ilvl w:val="0"/>
+          <w:numId w:val="6"/>
+        </w:numPr>
+      </w:pPr>
+      <w:r>
+        <w:t>Disclose risks to counsumers</w:t>
+      </w:r>
     </w:p>
     <w:p/>
     <w:p>
       <w:pPr>
         <w:rPr>
           <w:b/>
-          <w:lang w:val="ru-RU"/>
         </w:rPr>
       </w:pPr>
       <w:r>
@@ -2596,7 +3173,20 @@
           <w:b/>
           <w:lang w:val="ru-RU"/>
         </w:rPr>
-        <w:t>Алгоритм Консенсуса</w:t>
+        <w:t>Алгоритм</w:t>
+      </w:r>
+      <w:r>
+        <w:rPr>
+          <w:b/>
+        </w:rPr>
+        <w:t xml:space="preserve"> </w:t>
+      </w:r>
+      <w:r>
+        <w:rPr>
+          <w:b/>
+          <w:lang w:val="ru-RU"/>
+        </w:rPr>
+        <w:t>Консенсуса</w:t>
       </w:r>
     </w:p>
     <w:p>
@@ -2692,7 +3282,7 @@
       </w:r>
     </w:p>
     <w:p>
-      <w:hyperlink r:id="rId25" w:history="1">
+      <w:hyperlink r:id="rId26" w:history="1">
         <w:r>
           <w:rPr>
             <w:rStyle w:val="a3"/>
@@ -2702,7 +3292,7 @@
       </w:hyperlink>
     </w:p>
     <w:p>
-      <w:hyperlink r:id="rId26" w:history="1">
+      <w:hyperlink r:id="rId27" w:history="1">
         <w:r>
           <w:rPr>
             <w:rStyle w:val="a3"/>
@@ -2781,7 +3371,6 @@
       <w:pPr>
         <w:rPr>
           <w:b/>
-          <w:lang w:val="ru-RU"/>
         </w:rPr>
       </w:pPr>
       <w:r>
@@ -2792,12 +3381,7 @@
       </w:r>
     </w:p>
     <w:p>
-      <w:pPr>
-        <w:rPr>
-          <w:lang w:val="ru-RU"/>
-        </w:rPr>
-      </w:pPr>
-      <w:hyperlink r:id="rId27" w:history="1">
+      <w:hyperlink r:id="rId28" w:history="1">
         <w:r>
           <w:rPr>
             <w:rStyle w:val="a3"/>
@@ -2807,7 +3391,6 @@
         <w:r>
           <w:rPr>
             <w:rStyle w:val="a3"/>
-            <w:lang w:val="ru-RU"/>
           </w:rPr>
           <w:t>://</w:t>
         </w:r>
@@ -2820,7 +3403,6 @@
         <w:r>
           <w:rPr>
             <w:rStyle w:val="a3"/>
-            <w:lang w:val="ru-RU"/>
           </w:rPr>
           <w:t>.</w:t>
         </w:r>
@@ -2833,7 +3415,6 @@
         <w:r>
           <w:rPr>
             <w:rStyle w:val="a3"/>
-            <w:lang w:val="ru-RU"/>
           </w:rPr>
           <w:t>/</w:t>
         </w:r>
@@ -2846,7 +3427,6 @@
         <w:r>
           <w:rPr>
             <w:rStyle w:val="a3"/>
-            <w:lang w:val="ru-RU"/>
           </w:rPr>
           <w:t>/</w:t>
         </w:r>
@@ -2859,7 +3439,6 @@
         <w:r>
           <w:rPr>
             <w:rStyle w:val="a3"/>
-            <w:lang w:val="ru-RU"/>
           </w:rPr>
           <w:t>-</w:t>
         </w:r>
@@ -2872,7 +3451,6 @@
         <w:r>
           <w:rPr>
             <w:rStyle w:val="a3"/>
-            <w:lang w:val="ru-RU"/>
           </w:rPr>
           <w:t>-</w:t>
         </w:r>
@@ -2885,7 +3463,6 @@
         <w:r>
           <w:rPr>
             <w:rStyle w:val="a3"/>
-            <w:lang w:val="ru-RU"/>
           </w:rPr>
           <w:t>-</w:t>
         </w:r>
@@ -2898,7 +3475,6 @@
         <w:r>
           <w:rPr>
             <w:rStyle w:val="a3"/>
-            <w:lang w:val="ru-RU"/>
           </w:rPr>
           <w:t>-</w:t>
         </w:r>
@@ -2911,7 +3487,6 @@
         <w:r>
           <w:rPr>
             <w:rStyle w:val="a3"/>
-            <w:lang w:val="ru-RU"/>
           </w:rPr>
           <w:t>-</w:t>
         </w:r>
@@ -2924,7 +3499,6 @@
         <w:r>
           <w:rPr>
             <w:rStyle w:val="a3"/>
-            <w:lang w:val="ru-RU"/>
           </w:rPr>
           <w:t>-</w:t>
         </w:r>
@@ -2937,7 +3511,6 @@
         <w:r>
           <w:rPr>
             <w:rStyle w:val="a3"/>
-            <w:lang w:val="ru-RU"/>
           </w:rPr>
           <w:t>-</w:t>
         </w:r>
@@ -2950,7 +3523,6 @@
         <w:r>
           <w:rPr>
             <w:rStyle w:val="a3"/>
-            <w:lang w:val="ru-RU"/>
           </w:rPr>
           <w:t>-</w:t>
         </w:r>
@@ -2963,7 +3535,6 @@
         <w:r>
           <w:rPr>
             <w:rStyle w:val="a3"/>
-            <w:lang w:val="ru-RU"/>
           </w:rPr>
           <w:t>99</w:t>
         </w:r>
@@ -2976,7 +3547,6 @@
         <w:r>
           <w:rPr>
             <w:rStyle w:val="a3"/>
-            <w:lang w:val="ru-RU"/>
           </w:rPr>
           <w:t>472</w:t>
         </w:r>
@@ -2989,7 +3559,6 @@
         <w:r>
           <w:rPr>
             <w:rStyle w:val="a3"/>
-            <w:lang w:val="ru-RU"/>
           </w:rPr>
           <w:t>23</w:t>
         </w:r>
@@ -3005,7 +3574,6 @@
       <w:pPr>
         <w:rPr>
           <w:b/>
-          <w:lang w:val="ru-RU"/>
         </w:rPr>
       </w:pPr>
     </w:p>
@@ -3014,14 +3582,12 @@
         <w:rPr>
           <w:b/>
           <w:sz w:val="28"/>
-          <w:lang w:val="ru-RU"/>
         </w:rPr>
       </w:pPr>
       <w:r>
         <w:rPr>
           <w:b/>
           <w:sz w:val="28"/>
-          <w:lang w:val="ru-RU"/>
         </w:rPr>
         <w:br w:type="page"/>
       </w:r>
@@ -3609,7 +4175,7 @@
         </w:rPr>
         <w:t xml:space="preserve"> (</w:t>
       </w:r>
-      <w:hyperlink r:id="rId28" w:history="1">
+      <w:hyperlink r:id="rId29" w:history="1">
         <w:r>
           <w:rPr>
             <w:rStyle w:val="a3"/>
@@ -3714,7 +4280,7 @@
                     <pic:cNvPicPr/>
                   </pic:nvPicPr>
                   <pic:blipFill>
-                    <a:blip r:embed="rId29"/>
+                    <a:blip r:embed="rId30"/>
                     <a:stretch>
                       <a:fillRect/>
                     </a:stretch>
@@ -3861,7 +4427,7 @@
         </w:rPr>
         <w:t xml:space="preserve"> (</w:t>
       </w:r>
-      <w:hyperlink r:id="rId30" w:history="1">
+      <w:hyperlink r:id="rId31" w:history="1">
         <w:r>
           <w:rPr>
             <w:rStyle w:val="a3"/>
@@ -3967,7 +4533,7 @@
         </w:rPr>
         <w:t xml:space="preserve"> (</w:t>
       </w:r>
-      <w:hyperlink r:id="rId31" w:history="1">
+      <w:hyperlink r:id="rId32" w:history="1">
         <w:r>
           <w:rPr>
             <w:rStyle w:val="a3"/>
@@ -4136,7 +4702,7 @@
         </w:rPr>
         <w:t>(</w:t>
       </w:r>
-      <w:hyperlink r:id="rId32" w:history="1">
+      <w:hyperlink r:id="rId33" w:history="1">
         <w:r>
           <w:rPr>
             <w:rStyle w:val="a3"/>
@@ -4504,7 +5070,7 @@
                     <pic:cNvPicPr/>
                   </pic:nvPicPr>
                   <pic:blipFill>
-                    <a:blip r:embed="rId33"/>
+                    <a:blip r:embed="rId34"/>
                     <a:stretch>
                       <a:fillRect/>
                     </a:stretch>
@@ -4576,7 +5142,7 @@
         </w:rPr>
         <w:t>(</w:t>
       </w:r>
-      <w:hyperlink r:id="rId34" w:history="1">
+      <w:hyperlink r:id="rId35" w:history="1">
         <w:r>
           <w:rPr>
             <w:rStyle w:val="a3"/>
@@ -4734,7 +5300,7 @@
                     <pic:cNvPicPr/>
                   </pic:nvPicPr>
                   <pic:blipFill>
-                    <a:blip r:embed="rId35"/>
+                    <a:blip r:embed="rId36"/>
                     <a:stretch>
                       <a:fillRect/>
                     </a:stretch>
@@ -5042,7 +5608,7 @@
         </w:rPr>
         <w:t xml:space="preserve"> (</w:t>
       </w:r>
-      <w:hyperlink r:id="rId36" w:history="1">
+      <w:hyperlink r:id="rId37" w:history="1">
         <w:r>
           <w:rPr>
             <w:rStyle w:val="a3"/>
@@ -5057,7 +5623,7 @@
         </w:rPr>
         <w:t xml:space="preserve">, </w:t>
       </w:r>
-      <w:hyperlink r:id="rId37" w:history="1">
+      <w:hyperlink r:id="rId38" w:history="1">
         <w:r>
           <w:rPr>
             <w:rStyle w:val="a3"/>
@@ -5097,7 +5663,7 @@
         </w:rPr>
         <w:t>новости с Блумберг, которые можно найти на сайте по запросу «биткойн» (</w:t>
       </w:r>
-      <w:hyperlink r:id="rId38" w:history="1">
+      <w:hyperlink r:id="rId39" w:history="1">
         <w:r>
           <w:rPr>
             <w:rStyle w:val="a3"/>
@@ -5145,7 +5711,7 @@
                     <pic:cNvPicPr/>
                   </pic:nvPicPr>
                   <pic:blipFill>
-                    <a:blip r:embed="rId39"/>
+                    <a:blip r:embed="rId40"/>
                     <a:stretch>
                       <a:fillRect/>
                     </a:stretch>
@@ -5299,7 +5865,7 @@
         </w:rPr>
         <w:t xml:space="preserve"> (</w:t>
       </w:r>
-      <w:hyperlink r:id="rId40" w:history="1">
+      <w:hyperlink r:id="rId41" w:history="1">
         <w:r>
           <w:rPr>
             <w:rStyle w:val="a3"/>
@@ -5399,7 +5965,7 @@
         </w:rPr>
         <w:t xml:space="preserve"> (</w:t>
       </w:r>
-      <w:hyperlink r:id="rId41" w:history="1">
+      <w:hyperlink r:id="rId42" w:history="1">
         <w:r>
           <w:rPr>
             <w:rStyle w:val="a3"/>
@@ -5496,7 +6062,7 @@
         </w:rPr>
         <w:t xml:space="preserve">Полный список новостей можно посмотреть по ссылке </w:t>
       </w:r>
-      <w:hyperlink r:id="rId42" w:history="1">
+      <w:hyperlink r:id="rId43" w:history="1">
         <w:r>
           <w:rPr>
             <w:rStyle w:val="a3"/>
@@ -5539,7 +6105,7 @@
                     <pic:cNvPicPr/>
                   </pic:nvPicPr>
                   <pic:blipFill>
-                    <a:blip r:embed="rId43"/>
+                    <a:blip r:embed="rId44"/>
                     <a:stretch>
                       <a:fillRect/>
                     </a:stretch>
@@ -5688,7 +6254,7 @@
         </w:rPr>
         <w:t>(</w:t>
       </w:r>
-      <w:hyperlink r:id="rId44" w:history="1">
+      <w:hyperlink r:id="rId45" w:history="1">
         <w:r>
           <w:rPr>
             <w:rStyle w:val="a3"/>
@@ -5709,7 +6275,7 @@
         </w:rPr>
         <w:t>(</w:t>
       </w:r>
-      <w:hyperlink r:id="rId45" w:history="1">
+      <w:hyperlink r:id="rId46" w:history="1">
         <w:r>
           <w:rPr>
             <w:rStyle w:val="a3"/>
@@ -5905,7 +6471,7 @@
           <w:lang w:val="ru-RU"/>
         </w:rPr>
       </w:pPr>
-      <w:hyperlink r:id="rId46" w:history="1">
+      <w:hyperlink r:id="rId47" w:history="1">
         <w:r>
           <w:rPr>
             <w:rStyle w:val="a3"/>
@@ -6044,7 +6610,7 @@
                     <pic:cNvPicPr/>
                   </pic:nvPicPr>
                   <pic:blipFill>
-                    <a:blip r:embed="rId47"/>
+                    <a:blip r:embed="rId48"/>
                     <a:stretch>
                       <a:fillRect/>
                     </a:stretch>
@@ -6556,7 +7122,7 @@
       <w:r>
         <w:t>Sentiment “Analysis of Twitter Data for Predicting Stock Market Movements” (</w:t>
       </w:r>
-      <w:hyperlink r:id="rId48" w:history="1">
+      <w:hyperlink r:id="rId49" w:history="1">
         <w:r>
           <w:rPr>
             <w:rStyle w:val="a3"/>
@@ -8399,7 +8965,7 @@
         </w:rPr>
         <w:t xml:space="preserve"> (</w:t>
       </w:r>
-      <w:hyperlink r:id="rId49" w:history="1">
+      <w:hyperlink r:id="rId50" w:history="1">
         <w:r>
           <w:rPr>
             <w:rStyle w:val="a3"/>
@@ -8888,7 +9454,7 @@
         </w:rPr>
         <w:t>Здесь я следую разложению из работы (</w:t>
       </w:r>
-      <w:hyperlink r:id="rId50" w:history="1">
+      <w:hyperlink r:id="rId51" w:history="1">
         <w:r>
           <w:rPr>
             <w:rStyle w:val="a3"/>
@@ -9162,7 +9728,7 @@
         </w:rPr>
         <w:t>. (</w:t>
       </w:r>
-      <w:hyperlink r:id="rId51" w:history="1">
+      <w:hyperlink r:id="rId52" w:history="1">
         <w:r>
           <w:rPr>
             <w:rStyle w:val="a3"/>
@@ -10343,7 +10909,7 @@
                     </pic:cNvPicPr>
                   </pic:nvPicPr>
                   <pic:blipFill>
-                    <a:blip r:embed="rId52">
+                    <a:blip r:embed="rId53">
                       <a:extLst>
                         <a:ext uri="{28A0092B-C50C-407E-A947-70E740481C1C}">
                           <a14:useLocalDpi xmlns:a14="http://schemas.microsoft.com/office/drawing/2010/main" val="0"/>
@@ -10390,7 +10956,7 @@
         </w:rPr>
         <w:t xml:space="preserve">(источник картинки </w:t>
       </w:r>
-      <w:hyperlink r:id="rId53" w:history="1">
+      <w:hyperlink r:id="rId54" w:history="1">
         <w:r>
           <w:rPr>
             <w:rStyle w:val="a3"/>
@@ -10943,7 +11509,7 @@
         </w:rPr>
         <w:t xml:space="preserve"> (</w:t>
       </w:r>
-      <w:hyperlink r:id="rId54" w:history="1">
+      <w:hyperlink r:id="rId55" w:history="1">
         <w:r>
           <w:rPr>
             <w:rStyle w:val="a3"/>
@@ -11022,7 +11588,7 @@
         </w:rPr>
         <w:t xml:space="preserve"> Данный подход деления на тестовую и валидационную выборку является стандартным и используется, к примеру, в работе </w:t>
       </w:r>
-      <w:hyperlink r:id="rId55" w:history="1">
+      <w:hyperlink r:id="rId56" w:history="1">
         <w:r>
           <w:rPr>
             <w:rStyle w:val="a3"/>
@@ -11423,7 +11989,7 @@
                     <pic:cNvPicPr/>
                   </pic:nvPicPr>
                   <pic:blipFill>
-                    <a:blip r:embed="rId56"/>
+                    <a:blip r:embed="rId57"/>
                     <a:stretch>
                       <a:fillRect/>
                     </a:stretch>
@@ -11610,7 +12176,7 @@
                     <pic:cNvPicPr/>
                   </pic:nvPicPr>
                   <pic:blipFill>
-                    <a:blip r:embed="rId57"/>
+                    <a:blip r:embed="rId58"/>
                     <a:stretch>
                       <a:fillRect/>
                     </a:stretch>
@@ -12486,7 +13052,7 @@
                     <pic:cNvPicPr/>
                   </pic:nvPicPr>
                   <pic:blipFill>
-                    <a:blip r:embed="rId58"/>
+                    <a:blip r:embed="rId59"/>
                     <a:stretch>
                       <a:fillRect/>
                     </a:stretch>
@@ -12523,104 +13089,6 @@
             <wp:extent cx="6152515" cy="3053080"/>
             <wp:effectExtent l="0" t="0" r="635" b="0"/>
             <wp:docPr id="26" name="Picture 26"/>
-            <wp:cNvGraphicFramePr>
-              <a:graphicFrameLocks xmlns:a="http://schemas.openxmlformats.org/drawingml/2006/main" noChangeAspect="1"/>
-            </wp:cNvGraphicFramePr>
-            <a:graphic xmlns:a="http://schemas.openxmlformats.org/drawingml/2006/main">
-              <a:graphicData uri="http://schemas.openxmlformats.org/drawingml/2006/picture">
-                <pic:pic xmlns:pic="http://schemas.openxmlformats.org/drawingml/2006/picture">
-                  <pic:nvPicPr>
-                    <pic:cNvPr id="1" name=""/>
-                    <pic:cNvPicPr/>
-                  </pic:nvPicPr>
-                  <pic:blipFill>
-                    <a:blip r:embed="rId59"/>
-                    <a:stretch>
-                      <a:fillRect/>
-                    </a:stretch>
-                  </pic:blipFill>
-                  <pic:spPr>
-                    <a:xfrm>
-                      <a:off x="0" y="0"/>
-                      <a:ext cx="6152515" cy="3053080"/>
-                    </a:xfrm>
-                    <a:prstGeom prst="rect">
-                      <a:avLst/>
-                    </a:prstGeom>
-                  </pic:spPr>
-                </pic:pic>
-              </a:graphicData>
-            </a:graphic>
-          </wp:inline>
-        </w:drawing>
-      </w:r>
-    </w:p>
-    <w:p>
-      <w:pPr>
-        <w:rPr>
-          <w:b/>
-          <w:lang w:val="ru-RU"/>
-        </w:rPr>
-      </w:pPr>
-    </w:p>
-    <w:p>
-      <w:pPr>
-        <w:rPr>
-          <w:b/>
-          <w:lang w:val="ru-RU"/>
-        </w:rPr>
-      </w:pPr>
-    </w:p>
-    <w:p>
-      <w:pPr>
-        <w:rPr>
-          <w:b/>
-          <w:lang w:val="ru-RU"/>
-        </w:rPr>
-      </w:pPr>
-      <w:r>
-        <w:rPr>
-          <w:b/>
-          <w:lang w:val="ru-RU"/>
-        </w:rPr>
-        <w:t xml:space="preserve">Моделирование </w:t>
-      </w:r>
-      <w:r>
-        <w:rPr>
-          <w:b/>
-        </w:rPr>
-        <w:t>Coindesk</w:t>
-      </w:r>
-    </w:p>
-    <w:p>
-      <w:pPr>
-        <w:rPr>
-          <w:lang w:val="ru-RU"/>
-        </w:rPr>
-      </w:pPr>
-      <w:r>
-        <w:rPr>
-          <w:lang w:val="ru-RU"/>
-        </w:rPr>
-        <w:t>Практически на всех фолдах кроме валидационного датасет показал плохую предсказательную способность. Возможно, предсказательная способность сайта на валидации улучшилась по сравнению с историческими периодами, т.е. новости начали нести более существенный вклад в цену криптоактива, но т.к. зависимость не подтверждается на исторических данных, то мы не могли бы использовать её для торговли.</w:t>
-      </w:r>
-    </w:p>
-    <w:p>
-      <w:pPr>
-        <w:rPr>
-          <w:lang w:val="ru-RU"/>
-        </w:rPr>
-      </w:pPr>
-      <w:r>
-        <w:rPr>
-          <w:noProof/>
-        </w:rPr>
-        <w:lastRenderedPageBreak/>
-        <w:drawing>
-          <wp:inline distT="0" distB="0" distL="0" distR="0" wp14:anchorId="756DDDB6" wp14:editId="47A6E640">
-            <wp:extent cx="6152515" cy="3068320"/>
-            <wp:effectExtent l="0" t="0" r="635" b="0"/>
-            <wp:docPr id="21" name="Picture 21"/>
             <wp:cNvGraphicFramePr>
               <a:graphicFrameLocks xmlns:a="http://schemas.openxmlformats.org/drawingml/2006/main" noChangeAspect="1"/>
             </wp:cNvGraphicFramePr>
@@ -12640,7 +13108,7 @@
                   <pic:spPr>
                     <a:xfrm>
                       <a:off x="0" y="0"/>
-                      <a:ext cx="6152515" cy="3068320"/>
+                      <a:ext cx="6152515" cy="3053080"/>
                     </a:xfrm>
                     <a:prstGeom prst="rect">
                       <a:avLst/>
@@ -12656,6 +13124,56 @@
     <w:p>
       <w:pPr>
         <w:rPr>
+          <w:b/>
+          <w:lang w:val="ru-RU"/>
+        </w:rPr>
+      </w:pPr>
+    </w:p>
+    <w:p>
+      <w:pPr>
+        <w:rPr>
+          <w:b/>
+          <w:lang w:val="ru-RU"/>
+        </w:rPr>
+      </w:pPr>
+    </w:p>
+    <w:p>
+      <w:pPr>
+        <w:rPr>
+          <w:b/>
+          <w:lang w:val="ru-RU"/>
+        </w:rPr>
+      </w:pPr>
+      <w:r>
+        <w:rPr>
+          <w:b/>
+          <w:lang w:val="ru-RU"/>
+        </w:rPr>
+        <w:t xml:space="preserve">Моделирование </w:t>
+      </w:r>
+      <w:r>
+        <w:rPr>
+          <w:b/>
+        </w:rPr>
+        <w:t>Coindesk</w:t>
+      </w:r>
+    </w:p>
+    <w:p>
+      <w:pPr>
+        <w:rPr>
+          <w:lang w:val="ru-RU"/>
+        </w:rPr>
+      </w:pPr>
+      <w:r>
+        <w:rPr>
+          <w:lang w:val="ru-RU"/>
+        </w:rPr>
+        <w:t>Практически на всех фолдах кроме валидационного датасет показал плохую предсказательную способность. Возможно, предсказательная способность сайта на валидации улучшилась по сравнению с историческими периодами, т.е. новости начали нести более существенный вклад в цену криптоактива, но т.к. зависимость не подтверждается на исторических данных, то мы не могли бы использовать её для торговли.</w:t>
+      </w:r>
+    </w:p>
+    <w:p>
+      <w:pPr>
+        <w:rPr>
           <w:lang w:val="ru-RU"/>
         </w:rPr>
       </w:pPr>
@@ -12663,11 +13181,12 @@
         <w:rPr>
           <w:noProof/>
         </w:rPr>
+        <w:lastRenderedPageBreak/>
         <w:drawing>
-          <wp:inline distT="0" distB="0" distL="0" distR="0" wp14:anchorId="3EC160E6" wp14:editId="50B4CD8A">
-            <wp:extent cx="6152515" cy="2950845"/>
-            <wp:effectExtent l="0" t="0" r="635" b="1905"/>
-            <wp:docPr id="25" name="Picture 25"/>
+          <wp:inline distT="0" distB="0" distL="0" distR="0" wp14:anchorId="756DDDB6" wp14:editId="47A6E640">
+            <wp:extent cx="6152515" cy="3068320"/>
+            <wp:effectExtent l="0" t="0" r="635" b="0"/>
+            <wp:docPr id="21" name="Picture 21"/>
             <wp:cNvGraphicFramePr>
               <a:graphicFrameLocks xmlns:a="http://schemas.openxmlformats.org/drawingml/2006/main" noChangeAspect="1"/>
             </wp:cNvGraphicFramePr>
@@ -12687,7 +13206,7 @@
                   <pic:spPr>
                     <a:xfrm>
                       <a:off x="0" y="0"/>
-                      <a:ext cx="6152515" cy="2950845"/>
+                      <a:ext cx="6152515" cy="3068320"/>
                     </a:xfrm>
                     <a:prstGeom prst="rect">
                       <a:avLst/>
@@ -12706,96 +13225,15 @@
           <w:lang w:val="ru-RU"/>
         </w:rPr>
       </w:pPr>
-    </w:p>
-    <w:p>
-      <w:pPr>
-        <w:rPr>
-          <w:b/>
-          <w:lang w:val="ru-RU"/>
-        </w:rPr>
-      </w:pPr>
-      <w:r>
-        <w:rPr>
-          <w:b/>
-          <w:lang w:val="ru-RU"/>
-        </w:rPr>
-        <w:br w:type="page"/>
-      </w:r>
-    </w:p>
-    <w:p>
-      <w:pPr>
-        <w:rPr>
-          <w:b/>
-          <w:lang w:val="ru-RU"/>
-        </w:rPr>
-      </w:pPr>
-      <w:r>
-        <w:rPr>
-          <w:b/>
-          <w:lang w:val="ru-RU"/>
-        </w:rPr>
-        <w:lastRenderedPageBreak/>
-        <w:t xml:space="preserve">Моделирование </w:t>
-      </w:r>
-      <w:r>
-        <w:rPr>
-          <w:b/>
-        </w:rPr>
-        <w:t>CoinTelegraph</w:t>
-      </w:r>
-    </w:p>
-    <w:p>
-      <w:pPr>
-        <w:rPr>
-          <w:lang w:val="ru-RU"/>
-        </w:rPr>
-      </w:pPr>
-      <w:r>
-        <w:rPr>
-          <w:lang w:val="ru-RU"/>
-        </w:rPr>
-        <w:t xml:space="preserve">Датасет в серднем показывает </w:t>
-      </w:r>
-      <w:r>
-        <w:t>ROC</w:t>
-      </w:r>
-      <w:r>
-        <w:rPr>
-          <w:lang w:val="ru-RU"/>
-        </w:rPr>
-        <w:t>-</w:t>
-      </w:r>
-      <w:r>
-        <w:t>AUC</w:t>
-      </w:r>
-      <w:r>
-        <w:rPr>
-          <w:lang w:val="ru-RU"/>
-        </w:rPr>
-        <w:t xml:space="preserve"> </w:t>
-      </w:r>
-      <w:r>
-        <w:rPr>
-          <w:lang w:val="ru-RU"/>
-        </w:rPr>
-        <w:t>в районе 50%. Все новости, выходящие на данном портале, уже учтены в цене биткойна.</w:t>
-      </w:r>
-    </w:p>
-    <w:p>
-      <w:pPr>
-        <w:rPr>
-          <w:lang w:val="ru-RU"/>
-        </w:rPr>
-      </w:pPr>
       <w:r>
         <w:rPr>
           <w:noProof/>
         </w:rPr>
         <w:drawing>
-          <wp:inline distT="0" distB="0" distL="0" distR="0" wp14:anchorId="60CAEC96" wp14:editId="5E4C788A">
-            <wp:extent cx="6152515" cy="3095625"/>
-            <wp:effectExtent l="0" t="0" r="635" b="9525"/>
-            <wp:docPr id="27" name="Picture 27"/>
+          <wp:inline distT="0" distB="0" distL="0" distR="0" wp14:anchorId="3EC160E6" wp14:editId="50B4CD8A">
+            <wp:extent cx="6152515" cy="2950845"/>
+            <wp:effectExtent l="0" t="0" r="635" b="1905"/>
+            <wp:docPr id="25" name="Picture 25"/>
             <wp:cNvGraphicFramePr>
               <a:graphicFrameLocks xmlns:a="http://schemas.openxmlformats.org/drawingml/2006/main" noChangeAspect="1"/>
             </wp:cNvGraphicFramePr>
@@ -12815,7 +13253,7 @@
                   <pic:spPr>
                     <a:xfrm>
                       <a:off x="0" y="0"/>
-                      <a:ext cx="6152515" cy="3095625"/>
+                      <a:ext cx="6152515" cy="2950845"/>
                     </a:xfrm>
                     <a:prstGeom prst="rect">
                       <a:avLst/>
@@ -12834,15 +13272,96 @@
           <w:lang w:val="ru-RU"/>
         </w:rPr>
       </w:pPr>
+    </w:p>
+    <w:p>
+      <w:pPr>
+        <w:rPr>
+          <w:b/>
+          <w:lang w:val="ru-RU"/>
+        </w:rPr>
+      </w:pPr>
+      <w:r>
+        <w:rPr>
+          <w:b/>
+          <w:lang w:val="ru-RU"/>
+        </w:rPr>
+        <w:br w:type="page"/>
+      </w:r>
+    </w:p>
+    <w:p>
+      <w:pPr>
+        <w:rPr>
+          <w:b/>
+          <w:lang w:val="ru-RU"/>
+        </w:rPr>
+      </w:pPr>
+      <w:r>
+        <w:rPr>
+          <w:b/>
+          <w:lang w:val="ru-RU"/>
+        </w:rPr>
+        <w:lastRenderedPageBreak/>
+        <w:t xml:space="preserve">Моделирование </w:t>
+      </w:r>
+      <w:r>
+        <w:rPr>
+          <w:b/>
+        </w:rPr>
+        <w:t>CoinTelegraph</w:t>
+      </w:r>
+    </w:p>
+    <w:p>
+      <w:pPr>
+        <w:rPr>
+          <w:lang w:val="ru-RU"/>
+        </w:rPr>
+      </w:pPr>
+      <w:r>
+        <w:rPr>
+          <w:lang w:val="ru-RU"/>
+        </w:rPr>
+        <w:t xml:space="preserve">Датасет в серднем показывает </w:t>
+      </w:r>
+      <w:r>
+        <w:t>ROC</w:t>
+      </w:r>
+      <w:r>
+        <w:rPr>
+          <w:lang w:val="ru-RU"/>
+        </w:rPr>
+        <w:t>-</w:t>
+      </w:r>
+      <w:r>
+        <w:t>AUC</w:t>
+      </w:r>
+      <w:r>
+        <w:rPr>
+          <w:lang w:val="ru-RU"/>
+        </w:rPr>
+        <w:t xml:space="preserve"> </w:t>
+      </w:r>
+      <w:r>
+        <w:rPr>
+          <w:lang w:val="ru-RU"/>
+        </w:rPr>
+        <w:t>в районе 50%. Все новости, выходящие на данном портале, уже учтены в цене биткойна.</w:t>
+      </w:r>
+    </w:p>
+    <w:p>
+      <w:pPr>
+        <w:rPr>
+          <w:lang w:val="ru-RU"/>
+        </w:rPr>
+      </w:pPr>
       <w:r>
         <w:rPr>
           <w:noProof/>
         </w:rPr>
         <w:drawing>
-          <wp:inline distT="0" distB="0" distL="0" distR="0" wp14:anchorId="06A1445A" wp14:editId="0121897F">
-            <wp:extent cx="6152515" cy="3045460"/>
-            <wp:effectExtent l="0" t="0" r="635" b="2540"/>
-            <wp:docPr id="28" name="Picture 28"/>
+          <wp:inline distT="0" distB="0" distL="0" distR="0" wp14:anchorId="60CAEC96" wp14:editId="5E4C788A">
+            <wp:extent cx="6152515" cy="3095625"/>
+            <wp:effectExtent l="0" t="0" r="635" b="9525"/>
+            <wp:docPr id="27" name="Picture 27"/>
             <wp:cNvGraphicFramePr>
               <a:graphicFrameLocks xmlns:a="http://schemas.openxmlformats.org/drawingml/2006/main" noChangeAspect="1"/>
             </wp:cNvGraphicFramePr>
@@ -12862,7 +13381,7 @@
                   <pic:spPr>
                     <a:xfrm>
                       <a:off x="0" y="0"/>
-                      <a:ext cx="6152515" cy="3045460"/>
+                      <a:ext cx="6152515" cy="3095625"/>
                     </a:xfrm>
                     <a:prstGeom prst="rect">
                       <a:avLst/>
@@ -12878,151 +13397,6 @@
     <w:p>
       <w:pPr>
         <w:rPr>
-          <w:b/>
-          <w:lang w:val="ru-RU"/>
-        </w:rPr>
-      </w:pPr>
-    </w:p>
-    <w:p>
-      <w:pPr>
-        <w:rPr>
-          <w:b/>
-          <w:lang w:val="ru-RU"/>
-        </w:rPr>
-      </w:pPr>
-      <w:r>
-        <w:rPr>
-          <w:b/>
-          <w:lang w:val="ru-RU"/>
-        </w:rPr>
-        <w:br w:type="page"/>
-      </w:r>
-    </w:p>
-    <w:p>
-      <w:pPr>
-        <w:rPr>
-          <w:b/>
-          <w:lang w:val="ru-RU"/>
-        </w:rPr>
-      </w:pPr>
-      <w:r>
-        <w:rPr>
-          <w:b/>
-          <w:lang w:val="ru-RU"/>
-        </w:rPr>
-        <w:lastRenderedPageBreak/>
-        <w:t xml:space="preserve">Моделирование </w:t>
-      </w:r>
-      <w:r>
-        <w:rPr>
-          <w:b/>
-        </w:rPr>
-        <w:t>Forbes</w:t>
-      </w:r>
-    </w:p>
-    <w:p>
-      <w:pPr>
-        <w:rPr>
-          <w:lang w:val="ru-RU"/>
-        </w:rPr>
-      </w:pPr>
-      <w:r>
-        <w:rPr>
-          <w:lang w:val="ru-RU"/>
-        </w:rPr>
-        <w:t xml:space="preserve">Для метода </w:t>
-      </w:r>
-      <w:r>
-        <w:t>ExtraTrees</w:t>
-      </w:r>
-      <w:r>
-        <w:rPr>
-          <w:lang w:val="ru-RU"/>
-        </w:rPr>
-        <w:t xml:space="preserve"> </w:t>
-      </w:r>
-      <w:r>
-        <w:rPr>
-          <w:lang w:val="ru-RU"/>
-        </w:rPr>
-        <w:t xml:space="preserve">на фолдах с </w:t>
-      </w:r>
-      <w:r>
-        <w:rPr>
-          <w:lang w:val="ru-RU"/>
-        </w:rPr>
-        <w:t xml:space="preserve">6-ого по 10-ый мы можем наблюдать </w:t>
-      </w:r>
-      <w:r>
-        <w:t>ROC</w:t>
-      </w:r>
-      <w:r>
-        <w:rPr>
-          <w:lang w:val="ru-RU"/>
-        </w:rPr>
-        <w:t>-</w:t>
-      </w:r>
-      <w:r>
-        <w:t>AUC</w:t>
-      </w:r>
-      <w:r>
-        <w:rPr>
-          <w:lang w:val="ru-RU"/>
-        </w:rPr>
-        <w:t xml:space="preserve"> </w:t>
-      </w:r>
-      <w:r>
-        <w:rPr>
-          <w:lang w:val="ru-RU"/>
-        </w:rPr>
-        <w:t xml:space="preserve">выше 0,5. Также это подтверждается на валидации, где мы видим </w:t>
-      </w:r>
-      <w:r>
-        <w:t>AUC</w:t>
-      </w:r>
-      <w:r>
-        <w:rPr>
-          <w:lang w:val="ru-RU"/>
-        </w:rPr>
-        <w:t xml:space="preserve"> </w:t>
-      </w:r>
-      <w:r>
-        <w:rPr>
-          <w:lang w:val="ru-RU"/>
-        </w:rPr>
-        <w:t xml:space="preserve">выше 0,5. </w:t>
-      </w:r>
-      <w:r>
-        <w:rPr>
-          <w:lang w:val="ru-RU"/>
-        </w:rPr>
-        <w:t>Это говорит нам о том, что, несмотря на то, что</w:t>
-      </w:r>
-      <w:r>
-        <w:rPr>
-          <w:lang w:val="ru-RU"/>
-        </w:rPr>
-        <w:t xml:space="preserve"> </w:t>
-      </w:r>
-      <w:r>
-        <w:t>Forbes</w:t>
-      </w:r>
-      <w:r>
-        <w:rPr>
-          <w:lang w:val="ru-RU"/>
-        </w:rPr>
-        <w:t xml:space="preserve"> </w:t>
-      </w:r>
-      <w:r>
-        <w:rPr>
-          <w:lang w:val="ru-RU"/>
-        </w:rPr>
-        <w:t>по большей части состоит из авторских колонок, в целом сайт имеет влияние на криптоактив.</w:t>
-      </w:r>
-    </w:p>
-    <w:p>
-      <w:pPr>
-        <w:rPr>
           <w:lang w:val="ru-RU"/>
         </w:rPr>
       </w:pPr>
@@ -13031,10 +13405,10 @@
           <w:noProof/>
         </w:rPr>
         <w:drawing>
-          <wp:inline distT="0" distB="0" distL="0" distR="0" wp14:anchorId="1AD02526" wp14:editId="36A06FEF">
-            <wp:extent cx="6152515" cy="3056890"/>
-            <wp:effectExtent l="0" t="0" r="635" b="0"/>
-            <wp:docPr id="29" name="Picture 29"/>
+          <wp:inline distT="0" distB="0" distL="0" distR="0" wp14:anchorId="06A1445A" wp14:editId="0121897F">
+            <wp:extent cx="6152515" cy="3045460"/>
+            <wp:effectExtent l="0" t="0" r="635" b="2540"/>
+            <wp:docPr id="28" name="Picture 28"/>
             <wp:cNvGraphicFramePr>
               <a:graphicFrameLocks xmlns:a="http://schemas.openxmlformats.org/drawingml/2006/main" noChangeAspect="1"/>
             </wp:cNvGraphicFramePr>
@@ -13054,6 +13428,198 @@
                   <pic:spPr>
                     <a:xfrm>
                       <a:off x="0" y="0"/>
+                      <a:ext cx="6152515" cy="3045460"/>
+                    </a:xfrm>
+                    <a:prstGeom prst="rect">
+                      <a:avLst/>
+                    </a:prstGeom>
+                  </pic:spPr>
+                </pic:pic>
+              </a:graphicData>
+            </a:graphic>
+          </wp:inline>
+        </w:drawing>
+      </w:r>
+    </w:p>
+    <w:p>
+      <w:pPr>
+        <w:rPr>
+          <w:b/>
+          <w:lang w:val="ru-RU"/>
+        </w:rPr>
+      </w:pPr>
+    </w:p>
+    <w:p>
+      <w:pPr>
+        <w:rPr>
+          <w:b/>
+          <w:lang w:val="ru-RU"/>
+        </w:rPr>
+      </w:pPr>
+      <w:r>
+        <w:rPr>
+          <w:b/>
+          <w:lang w:val="ru-RU"/>
+        </w:rPr>
+        <w:br w:type="page"/>
+      </w:r>
+    </w:p>
+    <w:p>
+      <w:pPr>
+        <w:rPr>
+          <w:b/>
+          <w:lang w:val="ru-RU"/>
+        </w:rPr>
+      </w:pPr>
+      <w:r>
+        <w:rPr>
+          <w:b/>
+          <w:lang w:val="ru-RU"/>
+        </w:rPr>
+        <w:lastRenderedPageBreak/>
+        <w:t xml:space="preserve">Моделирование </w:t>
+      </w:r>
+      <w:r>
+        <w:rPr>
+          <w:b/>
+        </w:rPr>
+        <w:t>Forbes</w:t>
+      </w:r>
+    </w:p>
+    <w:p>
+      <w:pPr>
+        <w:rPr>
+          <w:lang w:val="ru-RU"/>
+        </w:rPr>
+      </w:pPr>
+      <w:r>
+        <w:rPr>
+          <w:lang w:val="ru-RU"/>
+        </w:rPr>
+        <w:t xml:space="preserve">Для метода </w:t>
+      </w:r>
+      <w:r>
+        <w:t>ExtraTrees</w:t>
+      </w:r>
+      <w:r>
+        <w:rPr>
+          <w:lang w:val="ru-RU"/>
+        </w:rPr>
+        <w:t xml:space="preserve"> </w:t>
+      </w:r>
+      <w:r>
+        <w:rPr>
+          <w:lang w:val="ru-RU"/>
+        </w:rPr>
+        <w:t xml:space="preserve">на фолдах с </w:t>
+      </w:r>
+      <w:r>
+        <w:rPr>
+          <w:lang w:val="ru-RU"/>
+        </w:rPr>
+        <w:t xml:space="preserve">6-ого по 10-ый мы можем наблюдать </w:t>
+      </w:r>
+      <w:r>
+        <w:t>ROC</w:t>
+      </w:r>
+      <w:r>
+        <w:rPr>
+          <w:lang w:val="ru-RU"/>
+        </w:rPr>
+        <w:t>-</w:t>
+      </w:r>
+      <w:r>
+        <w:t>AUC</w:t>
+      </w:r>
+      <w:r>
+        <w:rPr>
+          <w:lang w:val="ru-RU"/>
+        </w:rPr>
+        <w:t xml:space="preserve"> </w:t>
+      </w:r>
+      <w:r>
+        <w:rPr>
+          <w:lang w:val="ru-RU"/>
+        </w:rPr>
+        <w:t xml:space="preserve">выше 0,5. Также это подтверждается на валидации, где мы видим </w:t>
+      </w:r>
+      <w:r>
+        <w:t>AUC</w:t>
+      </w:r>
+      <w:r>
+        <w:rPr>
+          <w:lang w:val="ru-RU"/>
+        </w:rPr>
+        <w:t xml:space="preserve"> </w:t>
+      </w:r>
+      <w:r>
+        <w:rPr>
+          <w:lang w:val="ru-RU"/>
+        </w:rPr>
+        <w:t xml:space="preserve">выше 0,5. </w:t>
+      </w:r>
+      <w:r>
+        <w:rPr>
+          <w:lang w:val="ru-RU"/>
+        </w:rPr>
+        <w:t>Это говорит нам о том, что, несмотря на то, что</w:t>
+      </w:r>
+      <w:r>
+        <w:rPr>
+          <w:lang w:val="ru-RU"/>
+        </w:rPr>
+        <w:t xml:space="preserve"> </w:t>
+      </w:r>
+      <w:r>
+        <w:t>Forbes</w:t>
+      </w:r>
+      <w:r>
+        <w:rPr>
+          <w:lang w:val="ru-RU"/>
+        </w:rPr>
+        <w:t xml:space="preserve"> </w:t>
+      </w:r>
+      <w:r>
+        <w:rPr>
+          <w:lang w:val="ru-RU"/>
+        </w:rPr>
+        <w:t>по большей части состоит из авторских колонок, в целом сайт имеет влияние на криптоактив.</w:t>
+      </w:r>
+    </w:p>
+    <w:p>
+      <w:pPr>
+        <w:rPr>
+          <w:lang w:val="ru-RU"/>
+        </w:rPr>
+      </w:pPr>
+      <w:r>
+        <w:rPr>
+          <w:noProof/>
+        </w:rPr>
+        <w:drawing>
+          <wp:inline distT="0" distB="0" distL="0" distR="0" wp14:anchorId="1AD02526" wp14:editId="36A06FEF">
+            <wp:extent cx="6152515" cy="3056890"/>
+            <wp:effectExtent l="0" t="0" r="635" b="0"/>
+            <wp:docPr id="29" name="Picture 29"/>
+            <wp:cNvGraphicFramePr>
+              <a:graphicFrameLocks xmlns:a="http://schemas.openxmlformats.org/drawingml/2006/main" noChangeAspect="1"/>
+            </wp:cNvGraphicFramePr>
+            <a:graphic xmlns:a="http://schemas.openxmlformats.org/drawingml/2006/main">
+              <a:graphicData uri="http://schemas.openxmlformats.org/drawingml/2006/picture">
+                <pic:pic xmlns:pic="http://schemas.openxmlformats.org/drawingml/2006/picture">
+                  <pic:nvPicPr>
+                    <pic:cNvPr id="1" name=""/>
+                    <pic:cNvPicPr/>
+                  </pic:nvPicPr>
+                  <pic:blipFill>
+                    <a:blip r:embed="rId65"/>
+                    <a:stretch>
+                      <a:fillRect/>
+                    </a:stretch>
+                  </pic:blipFill>
+                  <pic:spPr>
+                    <a:xfrm>
+                      <a:off x="0" y="0"/>
                       <a:ext cx="6152515" cy="3056890"/>
                     </a:xfrm>
                     <a:prstGeom prst="rect">
@@ -13093,7 +13659,7 @@
                     <pic:cNvPicPr/>
                   </pic:nvPicPr>
                   <pic:blipFill>
-                    <a:blip r:embed="rId65"/>
+                    <a:blip r:embed="rId66"/>
                     <a:stretch>
                       <a:fillRect/>
                     </a:stretch>
@@ -13339,7 +13905,7 @@
                     <pic:cNvPicPr/>
                   </pic:nvPicPr>
                   <pic:blipFill>
-                    <a:blip r:embed="rId66"/>
+                    <a:blip r:embed="rId67"/>
                     <a:stretch>
                       <a:fillRect/>
                     </a:stretch>
@@ -13381,7 +13947,7 @@
                     <pic:cNvPicPr/>
                   </pic:nvPicPr>
                   <pic:blipFill>
-                    <a:blip r:embed="rId67"/>
+                    <a:blip r:embed="rId68"/>
                     <a:stretch>
                       <a:fillRect/>
                     </a:stretch>
@@ -13804,6 +14370,119 @@
     </w:lvl>
   </w:abstractNum>
   <w:abstractNum w:abstractNumId="3" w15:restartNumberingAfterBreak="0">
+    <w:nsid w:val="30A43E57"/>
+    <w:multiLevelType w:val="hybridMultilevel"/>
+    <w:tmpl w:val="B7D29DC0"/>
+    <w:lvl w:ilvl="0" w:tplc="04090001">
+      <w:start w:val="1"/>
+      <w:numFmt w:val="bullet"/>
+      <w:lvlText w:val=""/>
+      <w:lvlJc w:val="left"/>
+      <w:pPr>
+        <w:ind w:left="720" w:hanging="360"/>
+      </w:pPr>
+      <w:rPr>
+        <w:rFonts w:ascii="Symbol" w:hAnsi="Symbol" w:hint="default"/>
+      </w:rPr>
+    </w:lvl>
+    <w:lvl w:ilvl="1" w:tplc="04090003">
+      <w:start w:val="1"/>
+      <w:numFmt w:val="bullet"/>
+      <w:lvlText w:val="o"/>
+      <w:lvlJc w:val="left"/>
+      <w:pPr>
+        <w:ind w:left="1440" w:hanging="360"/>
+      </w:pPr>
+      <w:rPr>
+        <w:rFonts w:ascii="Courier New" w:hAnsi="Courier New" w:cs="Courier New" w:hint="default"/>
+      </w:rPr>
+    </w:lvl>
+    <w:lvl w:ilvl="2" w:tplc="04090005" w:tentative="1">
+      <w:start w:val="1"/>
+      <w:numFmt w:val="bullet"/>
+      <w:lvlText w:val=""/>
+      <w:lvlJc w:val="left"/>
+      <w:pPr>
+        <w:ind w:left="2160" w:hanging="360"/>
+      </w:pPr>
+      <w:rPr>
+        <w:rFonts w:ascii="Wingdings" w:hAnsi="Wingdings" w:hint="default"/>
+      </w:rPr>
+    </w:lvl>
+    <w:lvl w:ilvl="3" w:tplc="04090001" w:tentative="1">
+      <w:start w:val="1"/>
+      <w:numFmt w:val="bullet"/>
+      <w:lvlText w:val=""/>
+      <w:lvlJc w:val="left"/>
+      <w:pPr>
+        <w:ind w:left="2880" w:hanging="360"/>
+      </w:pPr>
+      <w:rPr>
+        <w:rFonts w:ascii="Symbol" w:hAnsi="Symbol" w:hint="default"/>
+      </w:rPr>
+    </w:lvl>
+    <w:lvl w:ilvl="4" w:tplc="04090003" w:tentative="1">
+      <w:start w:val="1"/>
+      <w:numFmt w:val="bullet"/>
+      <w:lvlText w:val="o"/>
+      <w:lvlJc w:val="left"/>
+      <w:pPr>
+        <w:ind w:left="3600" w:hanging="360"/>
+      </w:pPr>
+      <w:rPr>
+        <w:rFonts w:ascii="Courier New" w:hAnsi="Courier New" w:cs="Courier New" w:hint="default"/>
+      </w:rPr>
+    </w:lvl>
+    <w:lvl w:ilvl="5" w:tplc="04090005" w:tentative="1">
+      <w:start w:val="1"/>
+      <w:numFmt w:val="bullet"/>
+      <w:lvlText w:val=""/>
+      <w:lvlJc w:val="left"/>
+      <w:pPr>
+        <w:ind w:left="4320" w:hanging="360"/>
+      </w:pPr>
+      <w:rPr>
+        <w:rFonts w:ascii="Wingdings" w:hAnsi="Wingdings" w:hint="default"/>
+      </w:rPr>
+    </w:lvl>
+    <w:lvl w:ilvl="6" w:tplc="04090001" w:tentative="1">
+      <w:start w:val="1"/>
+      <w:numFmt w:val="bullet"/>
+      <w:lvlText w:val=""/>
+      <w:lvlJc w:val="left"/>
+      <w:pPr>
+        <w:ind w:left="5040" w:hanging="360"/>
+      </w:pPr>
+      <w:rPr>
+        <w:rFonts w:ascii="Symbol" w:hAnsi="Symbol" w:hint="default"/>
+      </w:rPr>
+    </w:lvl>
+    <w:lvl w:ilvl="7" w:tplc="04090003" w:tentative="1">
+      <w:start w:val="1"/>
+      <w:numFmt w:val="bullet"/>
+      <w:lvlText w:val="o"/>
+      <w:lvlJc w:val="left"/>
+      <w:pPr>
+        <w:ind w:left="5760" w:hanging="360"/>
+      </w:pPr>
+      <w:rPr>
+        <w:rFonts w:ascii="Courier New" w:hAnsi="Courier New" w:cs="Courier New" w:hint="default"/>
+      </w:rPr>
+    </w:lvl>
+    <w:lvl w:ilvl="8" w:tplc="04090005" w:tentative="1">
+      <w:start w:val="1"/>
+      <w:numFmt w:val="bullet"/>
+      <w:lvlText w:val=""/>
+      <w:lvlJc w:val="left"/>
+      <w:pPr>
+        <w:ind w:left="6480" w:hanging="360"/>
+      </w:pPr>
+      <w:rPr>
+        <w:rFonts w:ascii="Wingdings" w:hAnsi="Wingdings" w:hint="default"/>
+      </w:rPr>
+    </w:lvl>
+  </w:abstractNum>
+  <w:abstractNum w:abstractNumId="4" w15:restartNumberingAfterBreak="0">
     <w:nsid w:val="4EB7021C"/>
     <w:multiLevelType w:val="hybridMultilevel"/>
     <w:tmpl w:val="4FDC0156"/>
@@ -13889,7 +14568,7 @@
       </w:pPr>
     </w:lvl>
   </w:abstractNum>
-  <w:abstractNum w:abstractNumId="4" w15:restartNumberingAfterBreak="0">
+  <w:abstractNum w:abstractNumId="5" w15:restartNumberingAfterBreak="0">
     <w:nsid w:val="6E854513"/>
     <w:multiLevelType w:val="hybridMultilevel"/>
     <w:tmpl w:val="68F87BAC"/>
@@ -14002,20 +14681,139 @@
       </w:rPr>
     </w:lvl>
   </w:abstractNum>
+  <w:abstractNum w:abstractNumId="6" w15:restartNumberingAfterBreak="0">
+    <w:nsid w:val="75050174"/>
+    <w:multiLevelType w:val="hybridMultilevel"/>
+    <w:tmpl w:val="BE36BC70"/>
+    <w:lvl w:ilvl="0" w:tplc="04090001">
+      <w:start w:val="1"/>
+      <w:numFmt w:val="bullet"/>
+      <w:lvlText w:val=""/>
+      <w:lvlJc w:val="left"/>
+      <w:pPr>
+        <w:ind w:left="720" w:hanging="360"/>
+      </w:pPr>
+      <w:rPr>
+        <w:rFonts w:ascii="Symbol" w:hAnsi="Symbol" w:hint="default"/>
+      </w:rPr>
+    </w:lvl>
+    <w:lvl w:ilvl="1" w:tplc="04090003" w:tentative="1">
+      <w:start w:val="1"/>
+      <w:numFmt w:val="bullet"/>
+      <w:lvlText w:val="o"/>
+      <w:lvlJc w:val="left"/>
+      <w:pPr>
+        <w:ind w:left="1440" w:hanging="360"/>
+      </w:pPr>
+      <w:rPr>
+        <w:rFonts w:ascii="Courier New" w:hAnsi="Courier New" w:cs="Courier New" w:hint="default"/>
+      </w:rPr>
+    </w:lvl>
+    <w:lvl w:ilvl="2" w:tplc="04090005" w:tentative="1">
+      <w:start w:val="1"/>
+      <w:numFmt w:val="bullet"/>
+      <w:lvlText w:val=""/>
+      <w:lvlJc w:val="left"/>
+      <w:pPr>
+        <w:ind w:left="2160" w:hanging="360"/>
+      </w:pPr>
+      <w:rPr>
+        <w:rFonts w:ascii="Wingdings" w:hAnsi="Wingdings" w:hint="default"/>
+      </w:rPr>
+    </w:lvl>
+    <w:lvl w:ilvl="3" w:tplc="04090001" w:tentative="1">
+      <w:start w:val="1"/>
+      <w:numFmt w:val="bullet"/>
+      <w:lvlText w:val=""/>
+      <w:lvlJc w:val="left"/>
+      <w:pPr>
+        <w:ind w:left="2880" w:hanging="360"/>
+      </w:pPr>
+      <w:rPr>
+        <w:rFonts w:ascii="Symbol" w:hAnsi="Symbol" w:hint="default"/>
+      </w:rPr>
+    </w:lvl>
+    <w:lvl w:ilvl="4" w:tplc="04090003" w:tentative="1">
+      <w:start w:val="1"/>
+      <w:numFmt w:val="bullet"/>
+      <w:lvlText w:val="o"/>
+      <w:lvlJc w:val="left"/>
+      <w:pPr>
+        <w:ind w:left="3600" w:hanging="360"/>
+      </w:pPr>
+      <w:rPr>
+        <w:rFonts w:ascii="Courier New" w:hAnsi="Courier New" w:cs="Courier New" w:hint="default"/>
+      </w:rPr>
+    </w:lvl>
+    <w:lvl w:ilvl="5" w:tplc="04090005" w:tentative="1">
+      <w:start w:val="1"/>
+      <w:numFmt w:val="bullet"/>
+      <w:lvlText w:val=""/>
+      <w:lvlJc w:val="left"/>
+      <w:pPr>
+        <w:ind w:left="4320" w:hanging="360"/>
+      </w:pPr>
+      <w:rPr>
+        <w:rFonts w:ascii="Wingdings" w:hAnsi="Wingdings" w:hint="default"/>
+      </w:rPr>
+    </w:lvl>
+    <w:lvl w:ilvl="6" w:tplc="04090001" w:tentative="1">
+      <w:start w:val="1"/>
+      <w:numFmt w:val="bullet"/>
+      <w:lvlText w:val=""/>
+      <w:lvlJc w:val="left"/>
+      <w:pPr>
+        <w:ind w:left="5040" w:hanging="360"/>
+      </w:pPr>
+      <w:rPr>
+        <w:rFonts w:ascii="Symbol" w:hAnsi="Symbol" w:hint="default"/>
+      </w:rPr>
+    </w:lvl>
+    <w:lvl w:ilvl="7" w:tplc="04090003" w:tentative="1">
+      <w:start w:val="1"/>
+      <w:numFmt w:val="bullet"/>
+      <w:lvlText w:val="o"/>
+      <w:lvlJc w:val="left"/>
+      <w:pPr>
+        <w:ind w:left="5760" w:hanging="360"/>
+      </w:pPr>
+      <w:rPr>
+        <w:rFonts w:ascii="Courier New" w:hAnsi="Courier New" w:cs="Courier New" w:hint="default"/>
+      </w:rPr>
+    </w:lvl>
+    <w:lvl w:ilvl="8" w:tplc="04090005" w:tentative="1">
+      <w:start w:val="1"/>
+      <w:numFmt w:val="bullet"/>
+      <w:lvlText w:val=""/>
+      <w:lvlJc w:val="left"/>
+      <w:pPr>
+        <w:ind w:left="6480" w:hanging="360"/>
+      </w:pPr>
+      <w:rPr>
+        <w:rFonts w:ascii="Wingdings" w:hAnsi="Wingdings" w:hint="default"/>
+      </w:rPr>
+    </w:lvl>
+  </w:abstractNum>
   <w:num w:numId="1">
     <w:abstractNumId w:val="2"/>
   </w:num>
   <w:num w:numId="2">
-    <w:abstractNumId w:val="3"/>
+    <w:abstractNumId w:val="4"/>
   </w:num>
   <w:num w:numId="3">
-    <w:abstractNumId w:val="4"/>
+    <w:abstractNumId w:val="5"/>
   </w:num>
   <w:num w:numId="4">
     <w:abstractNumId w:val="1"/>
   </w:num>
   <w:num w:numId="5">
     <w:abstractNumId w:val="0"/>
+  </w:num>
+  <w:num w:numId="6">
+    <w:abstractNumId w:val="3"/>
+  </w:num>
+  <w:num w:numId="7">
+    <w:abstractNumId w:val="6"/>
   </w:num>
 </w:numbering>
 </file>
@@ -14853,7 +15651,7 @@
 </file>
 
 <file path=customXml/itemProps1.xml><?xml version="1.0" encoding="utf-8"?>
-<ds:datastoreItem xmlns:ds="http://schemas.openxmlformats.org/officeDocument/2006/customXml" ds:itemID="{2B44DF04-0A5F-4CDC-A516-6DBF2EB220DC}">
+<ds:datastoreItem xmlns:ds="http://schemas.openxmlformats.org/officeDocument/2006/customXml" ds:itemID="{14E79759-6D90-4FA8-B49C-6F1AAD75EA06}">
   <ds:schemaRefs>
     <ds:schemaRef ds:uri="http://schemas.openxmlformats.org/officeDocument/2006/bibliography"/>
   </ds:schemaRefs>

</xml_diff>